<commit_message>
Added the diagram for question 4
</commit_message>
<xml_diff>
--- a/downie0786342_cis3700_a3.docx
+++ b/downie0786342_cis3700_a3.docx
@@ -93,35 +93,57 @@
         <w:pStyle w:val="Heading1"/>
       </w:pPr>
       <w:r>
-        <w:t>Question 2</w:t>
-      </w:r>
-      <w:r>
-        <w:t xml:space="preserve">) </w:t>
+        <w:t xml:space="preserve">Question 2) </w:t>
       </w:r>
     </w:p>
     <w:p>
       <w:r>
-        <w:t>Decision Tree: turnImmediately</w:t>
-      </w:r>
+        <w:t xml:space="preserve">Decision Tree: </w:t>
+      </w:r>
+      <w:proofErr w:type="spellStart"/>
+      <w:r>
+        <w:t>turnImmediately</w:t>
+      </w:r>
+      <w:proofErr w:type="spellEnd"/>
       <w:r>
         <w:t xml:space="preserve"> </w:t>
       </w:r>
       <w:r>
         <w:t>(</w:t>
       </w:r>
-      <w:r>
-        <w:t xml:space="preserve">inLeftLane, carTrailingClosely, </w:t>
-      </w:r>
+      <w:proofErr w:type="spellStart"/>
+      <w:r>
+        <w:t>inLeftLane</w:t>
+      </w:r>
+      <w:proofErr w:type="spellEnd"/>
+      <w:r>
+        <w:t xml:space="preserve">, </w:t>
+      </w:r>
+      <w:proofErr w:type="spellStart"/>
+      <w:r>
+        <w:t>carTrailingClosely</w:t>
+      </w:r>
+      <w:proofErr w:type="spellEnd"/>
+      <w:r>
+        <w:t xml:space="preserve">, </w:t>
+      </w:r>
+      <w:proofErr w:type="spellStart"/>
       <w:r>
         <w:t>roomToPullRight</w:t>
       </w:r>
+      <w:proofErr w:type="spellEnd"/>
       <w:r>
         <w:t>)</w:t>
       </w:r>
     </w:p>
     <w:p>
-      <w:r>
-        <w:t>inLeftLane: whether we are driving in the left most lane</w:t>
+      <w:proofErr w:type="spellStart"/>
+      <w:r>
+        <w:t>inLeftLane</w:t>
+      </w:r>
+      <w:proofErr w:type="spellEnd"/>
+      <w:r>
+        <w:t>: whether we are driving in the left most lane</w:t>
       </w:r>
     </w:p>
     <w:p>
@@ -155,8 +177,13 @@
       </w:r>
     </w:p>
     <w:p>
-      <w:r>
-        <w:t>carTrailingClosely: whether there is a car behind us, following closely, which implies they would like to pas us</w:t>
+      <w:proofErr w:type="spellStart"/>
+      <w:r>
+        <w:t>carTrailingClosely</w:t>
+      </w:r>
+      <w:proofErr w:type="spellEnd"/>
+      <w:r>
+        <w:t>: whether there is a car behind us, following closely, which implies they would like to pas us</w:t>
       </w:r>
     </w:p>
     <w:p>
@@ -184,8 +211,13 @@
       </w:r>
     </w:p>
     <w:p>
-      <w:r>
-        <w:t>roomToPullRight: whether there is room for us to pull into the middle lane</w:t>
+      <w:proofErr w:type="spellStart"/>
+      <w:r>
+        <w:t>roomToPullRight</w:t>
+      </w:r>
+      <w:proofErr w:type="spellEnd"/>
+      <w:r>
+        <w:t>: whether there is room for us to pull into the middle lane</w:t>
       </w:r>
     </w:p>
     <w:p>
@@ -214,8 +246,13 @@
     </w:p>
     <w:p/>
     <w:p>
-      <w:r>
-        <w:t>turnImmdiately(</w:t>
+      <w:proofErr w:type="spellStart"/>
+      <w:r>
+        <w:t>turnImmdiately</w:t>
+      </w:r>
+      <w:proofErr w:type="spellEnd"/>
+      <w:r>
+        <w:t>(</w:t>
       </w:r>
       <w:r>
         <w:t>yes</w:t>
@@ -291,22 +328,122 @@
           </wp:inline>
         </w:drawing>
       </w:r>
+      <w:bookmarkStart w:id="0" w:name="_GoBack"/>
+      <w:bookmarkEnd w:id="0"/>
+      <w:r>
+        <w:rPr>
+          <w:noProof/>
+          <w:lang w:eastAsia="en-CA"/>
+        </w:rPr>
+        <w:drawing>
+          <wp:inline distT="0" distB="0" distL="0" distR="0" wp14:anchorId="4F06E418" wp14:editId="33218DE3">
+            <wp:extent cx="5943600" cy="3491230"/>
+            <wp:effectExtent l="0" t="0" r="0" b="0"/>
+            <wp:docPr id="2" name="Picture 2" descr="C:\Users\drew\AppData\Local\Microsoft\Windows\INetCache\Content.Word\CIS 3700 - A3) Q3.png"/>
+            <wp:cNvGraphicFramePr>
+              <a:graphicFrameLocks xmlns:a="http://schemas.openxmlformats.org/drawingml/2006/main" noChangeAspect="1"/>
+            </wp:cNvGraphicFramePr>
+            <a:graphic xmlns:a="http://schemas.openxmlformats.org/drawingml/2006/main">
+              <a:graphicData uri="http://schemas.openxmlformats.org/drawingml/2006/picture">
+                <pic:pic xmlns:pic="http://schemas.openxmlformats.org/drawingml/2006/picture">
+                  <pic:nvPicPr>
+                    <pic:cNvPr id="0" name="Picture 1" descr="C:\Users\drew\AppData\Local\Microsoft\Windows\INetCache\Content.Word\CIS 3700 - A3) Q3.png"/>
+                    <pic:cNvPicPr>
+                      <a:picLocks noChangeAspect="1" noChangeArrowheads="1"/>
+                    </pic:cNvPicPr>
+                  </pic:nvPicPr>
+                  <pic:blipFill>
+                    <a:blip r:embed="rId6" cstate="print">
+                      <a:extLst>
+                        <a:ext uri="{28A0092B-C50C-407E-A947-70E740481C1C}">
+                          <a14:useLocalDpi xmlns:a14="http://schemas.microsoft.com/office/drawing/2010/main" val="0"/>
+                        </a:ext>
+                      </a:extLst>
+                    </a:blip>
+                    <a:srcRect/>
+                    <a:stretch>
+                      <a:fillRect/>
+                    </a:stretch>
+                  </pic:blipFill>
+                  <pic:spPr bwMode="auto">
+                    <a:xfrm>
+                      <a:off x="0" y="0"/>
+                      <a:ext cx="5943600" cy="3491230"/>
+                    </a:xfrm>
+                    <a:prstGeom prst="rect">
+                      <a:avLst/>
+                    </a:prstGeom>
+                    <a:noFill/>
+                    <a:ln>
+                      <a:noFill/>
+                    </a:ln>
+                  </pic:spPr>
+                </pic:pic>
+              </a:graphicData>
+            </a:graphic>
+          </wp:inline>
+        </w:drawing>
+      </w:r>
     </w:p>
     <w:p>
       <w:pPr>
         <w:pStyle w:val="Heading1"/>
       </w:pPr>
       <w:r>
-        <w:t xml:space="preserve">Question </w:t>
-      </w:r>
-      <w:r>
-        <w:t>4</w:t>
-      </w:r>
-      <w:bookmarkStart w:id="0" w:name="_GoBack"/>
-      <w:bookmarkEnd w:id="0"/>
-      <w:r>
-        <w:t xml:space="preserve">) </w:t>
-      </w:r>
+        <w:t xml:space="preserve">Question 4) </w:t>
+      </w:r>
+    </w:p>
+    <w:p/>
+    <w:p/>
+    <w:p>
+      <w:pPr>
+        <w:pStyle w:val="Heading1"/>
+      </w:pPr>
+      <w:r>
+        <w:t>Question 5)</w:t>
+      </w:r>
+    </w:p>
+    <w:p>
+      <w:pPr>
+        <w:pStyle w:val="ListParagraph"/>
+        <w:numPr>
+          <w:ilvl w:val="0"/>
+          <w:numId w:val="22"/>
+        </w:numPr>
+      </w:pPr>
+      <w:r>
+        <w:t xml:space="preserve">Info(x) = </w:t>
+      </w:r>
+    </w:p>
+    <w:p>
+      <w:pPr>
+        <w:pStyle w:val="ListParagraph"/>
+        <w:numPr>
+          <w:ilvl w:val="0"/>
+          <w:numId w:val="22"/>
+        </w:numPr>
+      </w:pPr>
+      <w:r>
+        <w:lastRenderedPageBreak/>
+        <w:t xml:space="preserve">Remainder(x) = </w:t>
+      </w:r>
+    </w:p>
+    <w:p>
+      <w:pPr>
+        <w:pStyle w:val="ListParagraph"/>
+        <w:numPr>
+          <w:ilvl w:val="0"/>
+          <w:numId w:val="22"/>
+        </w:numPr>
+      </w:pPr>
+      <w:r>
+        <w:t xml:space="preserve">Gain(x) = </w:t>
+      </w:r>
+    </w:p>
+    <w:p>
+      <w:pPr>
+        <w:pStyle w:val="Heading1"/>
+      </w:pPr>
     </w:p>
     <w:p/>
     <w:sectPr>
@@ -1361,6 +1498,184 @@
     </w:lvl>
   </w:abstractNum>
   <w:abstractNum w:abstractNumId="10" w15:restartNumberingAfterBreak="0">
+    <w:nsid w:val="38DF74C5"/>
+    <w:multiLevelType w:val="hybridMultilevel"/>
+    <w:tmpl w:val="CE02A53C"/>
+    <w:lvl w:ilvl="0" w:tplc="5EBA8BE2">
+      <w:start w:val="1"/>
+      <w:numFmt w:val="upperLetter"/>
+      <w:lvlText w:val="%1)"/>
+      <w:lvlJc w:val="left"/>
+      <w:pPr>
+        <w:ind w:left="720" w:hanging="360"/>
+      </w:pPr>
+      <w:rPr>
+        <w:rFonts w:hint="default"/>
+      </w:rPr>
+    </w:lvl>
+    <w:lvl w:ilvl="1" w:tplc="10090019" w:tentative="1">
+      <w:start w:val="1"/>
+      <w:numFmt w:val="lowerLetter"/>
+      <w:lvlText w:val="%2."/>
+      <w:lvlJc w:val="left"/>
+      <w:pPr>
+        <w:ind w:left="1440" w:hanging="360"/>
+      </w:pPr>
+    </w:lvl>
+    <w:lvl w:ilvl="2" w:tplc="1009001B" w:tentative="1">
+      <w:start w:val="1"/>
+      <w:numFmt w:val="lowerRoman"/>
+      <w:lvlText w:val="%3."/>
+      <w:lvlJc w:val="right"/>
+      <w:pPr>
+        <w:ind w:left="2160" w:hanging="180"/>
+      </w:pPr>
+    </w:lvl>
+    <w:lvl w:ilvl="3" w:tplc="1009000F" w:tentative="1">
+      <w:start w:val="1"/>
+      <w:numFmt w:val="decimal"/>
+      <w:lvlText w:val="%4."/>
+      <w:lvlJc w:val="left"/>
+      <w:pPr>
+        <w:ind w:left="2880" w:hanging="360"/>
+      </w:pPr>
+    </w:lvl>
+    <w:lvl w:ilvl="4" w:tplc="10090019" w:tentative="1">
+      <w:start w:val="1"/>
+      <w:numFmt w:val="lowerLetter"/>
+      <w:lvlText w:val="%5."/>
+      <w:lvlJc w:val="left"/>
+      <w:pPr>
+        <w:ind w:left="3600" w:hanging="360"/>
+      </w:pPr>
+    </w:lvl>
+    <w:lvl w:ilvl="5" w:tplc="1009001B" w:tentative="1">
+      <w:start w:val="1"/>
+      <w:numFmt w:val="lowerRoman"/>
+      <w:lvlText w:val="%6."/>
+      <w:lvlJc w:val="right"/>
+      <w:pPr>
+        <w:ind w:left="4320" w:hanging="180"/>
+      </w:pPr>
+    </w:lvl>
+    <w:lvl w:ilvl="6" w:tplc="1009000F" w:tentative="1">
+      <w:start w:val="1"/>
+      <w:numFmt w:val="decimal"/>
+      <w:lvlText w:val="%7."/>
+      <w:lvlJc w:val="left"/>
+      <w:pPr>
+        <w:ind w:left="5040" w:hanging="360"/>
+      </w:pPr>
+    </w:lvl>
+    <w:lvl w:ilvl="7" w:tplc="10090019" w:tentative="1">
+      <w:start w:val="1"/>
+      <w:numFmt w:val="lowerLetter"/>
+      <w:lvlText w:val="%8."/>
+      <w:lvlJc w:val="left"/>
+      <w:pPr>
+        <w:ind w:left="5760" w:hanging="360"/>
+      </w:pPr>
+    </w:lvl>
+    <w:lvl w:ilvl="8" w:tplc="1009001B" w:tentative="1">
+      <w:start w:val="1"/>
+      <w:numFmt w:val="lowerRoman"/>
+      <w:lvlText w:val="%9."/>
+      <w:lvlJc w:val="right"/>
+      <w:pPr>
+        <w:ind w:left="6480" w:hanging="180"/>
+      </w:pPr>
+    </w:lvl>
+  </w:abstractNum>
+  <w:abstractNum w:abstractNumId="11" w15:restartNumberingAfterBreak="0">
+    <w:nsid w:val="3D411B0E"/>
+    <w:multiLevelType w:val="hybridMultilevel"/>
+    <w:tmpl w:val="865CFC52"/>
+    <w:lvl w:ilvl="0" w:tplc="3736633C">
+      <w:start w:val="1"/>
+      <w:numFmt w:val="upperLetter"/>
+      <w:lvlText w:val="%1)"/>
+      <w:lvlJc w:val="left"/>
+      <w:pPr>
+        <w:ind w:left="720" w:hanging="360"/>
+      </w:pPr>
+      <w:rPr>
+        <w:rFonts w:hint="default"/>
+      </w:rPr>
+    </w:lvl>
+    <w:lvl w:ilvl="1" w:tplc="10090019" w:tentative="1">
+      <w:start w:val="1"/>
+      <w:numFmt w:val="lowerLetter"/>
+      <w:lvlText w:val="%2."/>
+      <w:lvlJc w:val="left"/>
+      <w:pPr>
+        <w:ind w:left="1440" w:hanging="360"/>
+      </w:pPr>
+    </w:lvl>
+    <w:lvl w:ilvl="2" w:tplc="1009001B" w:tentative="1">
+      <w:start w:val="1"/>
+      <w:numFmt w:val="lowerRoman"/>
+      <w:lvlText w:val="%3."/>
+      <w:lvlJc w:val="right"/>
+      <w:pPr>
+        <w:ind w:left="2160" w:hanging="180"/>
+      </w:pPr>
+    </w:lvl>
+    <w:lvl w:ilvl="3" w:tplc="1009000F" w:tentative="1">
+      <w:start w:val="1"/>
+      <w:numFmt w:val="decimal"/>
+      <w:lvlText w:val="%4."/>
+      <w:lvlJc w:val="left"/>
+      <w:pPr>
+        <w:ind w:left="2880" w:hanging="360"/>
+      </w:pPr>
+    </w:lvl>
+    <w:lvl w:ilvl="4" w:tplc="10090019" w:tentative="1">
+      <w:start w:val="1"/>
+      <w:numFmt w:val="lowerLetter"/>
+      <w:lvlText w:val="%5."/>
+      <w:lvlJc w:val="left"/>
+      <w:pPr>
+        <w:ind w:left="3600" w:hanging="360"/>
+      </w:pPr>
+    </w:lvl>
+    <w:lvl w:ilvl="5" w:tplc="1009001B" w:tentative="1">
+      <w:start w:val="1"/>
+      <w:numFmt w:val="lowerRoman"/>
+      <w:lvlText w:val="%6."/>
+      <w:lvlJc w:val="right"/>
+      <w:pPr>
+        <w:ind w:left="4320" w:hanging="180"/>
+      </w:pPr>
+    </w:lvl>
+    <w:lvl w:ilvl="6" w:tplc="1009000F" w:tentative="1">
+      <w:start w:val="1"/>
+      <w:numFmt w:val="decimal"/>
+      <w:lvlText w:val="%7."/>
+      <w:lvlJc w:val="left"/>
+      <w:pPr>
+        <w:ind w:left="5040" w:hanging="360"/>
+      </w:pPr>
+    </w:lvl>
+    <w:lvl w:ilvl="7" w:tplc="10090019" w:tentative="1">
+      <w:start w:val="1"/>
+      <w:numFmt w:val="lowerLetter"/>
+      <w:lvlText w:val="%8."/>
+      <w:lvlJc w:val="left"/>
+      <w:pPr>
+        <w:ind w:left="5760" w:hanging="360"/>
+      </w:pPr>
+    </w:lvl>
+    <w:lvl w:ilvl="8" w:tplc="1009001B" w:tentative="1">
+      <w:start w:val="1"/>
+      <w:numFmt w:val="lowerRoman"/>
+      <w:lvlText w:val="%9."/>
+      <w:lvlJc w:val="right"/>
+      <w:pPr>
+        <w:ind w:left="6480" w:hanging="180"/>
+      </w:pPr>
+    </w:lvl>
+  </w:abstractNum>
+  <w:abstractNum w:abstractNumId="12" w15:restartNumberingAfterBreak="0">
     <w:nsid w:val="3D522A5A"/>
     <w:multiLevelType w:val="multilevel"/>
     <w:tmpl w:val="E36C3BD4"/>
@@ -1473,7 +1788,7 @@
       </w:pPr>
     </w:lvl>
   </w:abstractNum>
-  <w:abstractNum w:abstractNumId="11" w15:restartNumberingAfterBreak="0">
+  <w:abstractNum w:abstractNumId="13" w15:restartNumberingAfterBreak="0">
     <w:nsid w:val="3DA63902"/>
     <w:multiLevelType w:val="hybridMultilevel"/>
     <w:tmpl w:val="571098F6"/>
@@ -1562,7 +1877,7 @@
       </w:pPr>
     </w:lvl>
   </w:abstractNum>
-  <w:abstractNum w:abstractNumId="12" w15:restartNumberingAfterBreak="0">
+  <w:abstractNum w:abstractNumId="14" w15:restartNumberingAfterBreak="0">
     <w:nsid w:val="420F06F0"/>
     <w:multiLevelType w:val="hybridMultilevel"/>
     <w:tmpl w:val="7ED40A1C"/>
@@ -1651,7 +1966,7 @@
       </w:pPr>
     </w:lvl>
   </w:abstractNum>
-  <w:abstractNum w:abstractNumId="13" w15:restartNumberingAfterBreak="0">
+  <w:abstractNum w:abstractNumId="15" w15:restartNumberingAfterBreak="0">
     <w:nsid w:val="4FF772C4"/>
     <w:multiLevelType w:val="hybridMultilevel"/>
     <w:tmpl w:val="229AEF78"/>
@@ -1740,7 +2055,7 @@
       </w:pPr>
     </w:lvl>
   </w:abstractNum>
-  <w:abstractNum w:abstractNumId="14" w15:restartNumberingAfterBreak="0">
+  <w:abstractNum w:abstractNumId="16" w15:restartNumberingAfterBreak="0">
     <w:nsid w:val="572609B7"/>
     <w:multiLevelType w:val="multilevel"/>
     <w:tmpl w:val="E6BA1204"/>
@@ -1857,7 +2172,7 @@
       </w:pPr>
     </w:lvl>
   </w:abstractNum>
-  <w:abstractNum w:abstractNumId="15" w15:restartNumberingAfterBreak="0">
+  <w:abstractNum w:abstractNumId="17" w15:restartNumberingAfterBreak="0">
     <w:nsid w:val="59653BF9"/>
     <w:multiLevelType w:val="hybridMultilevel"/>
     <w:tmpl w:val="61405A1C"/>
@@ -1946,7 +2261,7 @@
       </w:pPr>
     </w:lvl>
   </w:abstractNum>
-  <w:abstractNum w:abstractNumId="16" w15:restartNumberingAfterBreak="0">
+  <w:abstractNum w:abstractNumId="18" w15:restartNumberingAfterBreak="0">
     <w:nsid w:val="6882015A"/>
     <w:multiLevelType w:val="multilevel"/>
     <w:tmpl w:val="347A7C6E"/>
@@ -2059,7 +2374,7 @@
       </w:pPr>
     </w:lvl>
   </w:abstractNum>
-  <w:abstractNum w:abstractNumId="17" w15:restartNumberingAfterBreak="0">
+  <w:abstractNum w:abstractNumId="19" w15:restartNumberingAfterBreak="0">
     <w:nsid w:val="69AF2C8F"/>
     <w:multiLevelType w:val="multilevel"/>
     <w:tmpl w:val="8ED63C6A"/>
@@ -2172,7 +2487,7 @@
       </w:pPr>
     </w:lvl>
   </w:abstractNum>
-  <w:abstractNum w:abstractNumId="18" w15:restartNumberingAfterBreak="0">
+  <w:abstractNum w:abstractNumId="20" w15:restartNumberingAfterBreak="0">
     <w:nsid w:val="6B9509DF"/>
     <w:multiLevelType w:val="hybridMultilevel"/>
     <w:tmpl w:val="266ECC0C"/>
@@ -2261,7 +2576,7 @@
       </w:pPr>
     </w:lvl>
   </w:abstractNum>
-  <w:abstractNum w:abstractNumId="19" w15:restartNumberingAfterBreak="0">
+  <w:abstractNum w:abstractNumId="21" w15:restartNumberingAfterBreak="0">
     <w:nsid w:val="6BA4313B"/>
     <w:multiLevelType w:val="multilevel"/>
     <w:tmpl w:val="D21E73B4"/>
@@ -2375,7 +2690,7 @@
     </w:lvl>
   </w:abstractNum>
   <w:num w:numId="1">
-    <w:abstractNumId w:val="11"/>
+    <w:abstractNumId w:val="13"/>
   </w:num>
   <w:num w:numId="2">
     <w:abstractNumId w:val="1"/>
@@ -2384,13 +2699,13 @@
     <w:abstractNumId w:val="0"/>
   </w:num>
   <w:num w:numId="4">
-    <w:abstractNumId w:val="17"/>
+    <w:abstractNumId w:val="19"/>
     <w:lvlOverride w:ilvl="0">
       <w:startOverride w:val="1"/>
     </w:lvlOverride>
   </w:num>
   <w:num w:numId="5">
-    <w:abstractNumId w:val="13"/>
+    <w:abstractNumId w:val="15"/>
   </w:num>
   <w:num w:numId="6">
     <w:abstractNumId w:val="9"/>
@@ -2399,7 +2714,7 @@
     </w:lvlOverride>
   </w:num>
   <w:num w:numId="7">
-    <w:abstractNumId w:val="14"/>
+    <w:abstractNumId w:val="16"/>
     <w:lvlOverride w:ilvl="0">
       <w:startOverride w:val="1"/>
     </w:lvlOverride>
@@ -2408,7 +2723,7 @@
     <w:abstractNumId w:val="8"/>
   </w:num>
   <w:num w:numId="9">
-    <w:abstractNumId w:val="10"/>
+    <w:abstractNumId w:val="12"/>
     <w:lvlOverride w:ilvl="0">
       <w:startOverride w:val="1"/>
     </w:lvlOverride>
@@ -2417,7 +2732,7 @@
     <w:abstractNumId w:val="4"/>
   </w:num>
   <w:num w:numId="11">
-    <w:abstractNumId w:val="16"/>
+    <w:abstractNumId w:val="18"/>
     <w:lvlOverride w:ilvl="0">
       <w:startOverride w:val="1"/>
     </w:lvlOverride>
@@ -2429,7 +2744,7 @@
     </w:lvlOverride>
   </w:num>
   <w:num w:numId="13">
-    <w:abstractNumId w:val="19"/>
+    <w:abstractNumId w:val="21"/>
     <w:lvlOverride w:ilvl="0">
       <w:startOverride w:val="1"/>
     </w:lvlOverride>
@@ -2441,22 +2756,28 @@
     </w:lvlOverride>
   </w:num>
   <w:num w:numId="15">
-    <w:abstractNumId w:val="15"/>
+    <w:abstractNumId w:val="17"/>
   </w:num>
   <w:num w:numId="16">
     <w:abstractNumId w:val="3"/>
   </w:num>
   <w:num w:numId="17">
-    <w:abstractNumId w:val="12"/>
+    <w:abstractNumId w:val="14"/>
   </w:num>
   <w:num w:numId="18">
-    <w:abstractNumId w:val="18"/>
+    <w:abstractNumId w:val="20"/>
   </w:num>
   <w:num w:numId="19">
     <w:abstractNumId w:val="5"/>
   </w:num>
   <w:num w:numId="20">
     <w:abstractNumId w:val="7"/>
+  </w:num>
+  <w:num w:numId="21">
+    <w:abstractNumId w:val="10"/>
+  </w:num>
+  <w:num w:numId="22">
+    <w:abstractNumId w:val="11"/>
   </w:num>
 </w:numbering>
 </file>

</xml_diff>

<commit_message>
Wrote up question 5
</commit_message>
<xml_diff>
--- a/downie0786342_cis3700_a3.docx
+++ b/downie0786342_cis3700_a3.docx
@@ -42,6 +42,15 @@
       <w:r>
         <w:t xml:space="preserve">: </w:t>
       </w:r>
+      <w:r>
+        <w:t xml:space="preserve">people are training the parrot to give certain output, based on certain input. In other </w:t>
+      </w:r>
+      <w:r>
+        <w:t>words,</w:t>
+      </w:r>
+      <w:r>
+        <w:t xml:space="preserve"> training examples are being used to train the parrot how to behave.</w:t>
+      </w:r>
     </w:p>
     <w:p>
       <w:pPr>
@@ -57,6 +66,15 @@
       <w:r>
         <w:t xml:space="preserve">: </w:t>
       </w:r>
+      <w:r>
+        <w:t>the scientist does not know the results of the inve</w:t>
+      </w:r>
+      <w:r>
+        <w:t xml:space="preserve">stigation, while investigating. </w:t>
+      </w:r>
+      <w:r>
+        <w:t xml:space="preserve">In other words the scientist knows the patterns in inputs, but must discover the patterns in outputs. </w:t>
+      </w:r>
     </w:p>
     <w:p>
       <w:pPr>
@@ -67,10 +85,16 @@
         </w:numPr>
       </w:pPr>
       <w:r>
-        <w:t>Unsupervised</w:t>
-      </w:r>
-      <w:r>
-        <w:t xml:space="preserve">: </w:t>
+        <w:t>Reinforced</w:t>
+      </w:r>
+      <w:r>
+        <w:t>:</w:t>
+      </w:r>
+      <w:r>
+        <w:t xml:space="preserve"> The student is taught to associate know inputs with known outputs to learn how to act. The student corrects their actions (identifying the plant) based on whether they correctly identify the plant.</w:t>
+      </w:r>
+      <w:r>
+        <w:t xml:space="preserve"> </w:t>
       </w:r>
     </w:p>
     <w:p>
@@ -87,6 +111,9 @@
       <w:r>
         <w:t xml:space="preserve">: </w:t>
       </w:r>
+      <w:r>
+        <w:t xml:space="preserve">the bowling player knows the outcome they would like to achieve and works toward improving their skills by using feedback to determine how to better bowl. In other words the bowler get their performance reinforced by how they bowl. </w:t>
+      </w:r>
     </w:p>
     <w:p>
       <w:pPr>
@@ -98,52 +125,27 @@
     </w:p>
     <w:p>
       <w:r>
-        <w:t xml:space="preserve">Decision Tree: </w:t>
-      </w:r>
-      <w:proofErr w:type="spellStart"/>
-      <w:r>
-        <w:t>turnImmediately</w:t>
-      </w:r>
-      <w:proofErr w:type="spellEnd"/>
+        <w:t>Decision Tree: turnImmediately</w:t>
+      </w:r>
       <w:r>
         <w:t xml:space="preserve"> </w:t>
       </w:r>
       <w:r>
         <w:t>(</w:t>
       </w:r>
-      <w:proofErr w:type="spellStart"/>
-      <w:r>
-        <w:t>inLeftLane</w:t>
-      </w:r>
-      <w:proofErr w:type="spellEnd"/>
-      <w:r>
-        <w:t xml:space="preserve">, </w:t>
-      </w:r>
-      <w:proofErr w:type="spellStart"/>
-      <w:r>
-        <w:t>carTrailingClosely</w:t>
-      </w:r>
-      <w:proofErr w:type="spellEnd"/>
-      <w:r>
-        <w:t xml:space="preserve">, </w:t>
-      </w:r>
-      <w:proofErr w:type="spellStart"/>
+      <w:r>
+        <w:t xml:space="preserve">inLeftLane, carTrailingClosely, </w:t>
+      </w:r>
       <w:r>
         <w:t>roomToPullRight</w:t>
       </w:r>
-      <w:proofErr w:type="spellEnd"/>
       <w:r>
         <w:t>)</w:t>
       </w:r>
     </w:p>
     <w:p>
-      <w:proofErr w:type="spellStart"/>
-      <w:r>
-        <w:t>inLeftLane</w:t>
-      </w:r>
-      <w:proofErr w:type="spellEnd"/>
-      <w:r>
-        <w:t>: whether we are driving in the left most lane</w:t>
+      <w:r>
+        <w:t>inLeftLane: whether we are driving in the left most lane</w:t>
       </w:r>
     </w:p>
     <w:p>
@@ -177,13 +179,8 @@
       </w:r>
     </w:p>
     <w:p>
-      <w:proofErr w:type="spellStart"/>
-      <w:r>
-        <w:t>carTrailingClosely</w:t>
-      </w:r>
-      <w:proofErr w:type="spellEnd"/>
-      <w:r>
-        <w:t>: whether there is a car behind us, following closely, which implies they would like to pas us</w:t>
+      <w:r>
+        <w:t>carTrailingClosely: whether there is a car behind us, following closely, which implies they would like to pas us</w:t>
       </w:r>
     </w:p>
     <w:p>
@@ -211,13 +208,8 @@
       </w:r>
     </w:p>
     <w:p>
-      <w:proofErr w:type="spellStart"/>
-      <w:r>
-        <w:t>roomToPullRight</w:t>
-      </w:r>
-      <w:proofErr w:type="spellEnd"/>
-      <w:r>
-        <w:t>: whether there is room for us to pull into the middle lane</w:t>
+      <w:r>
+        <w:t>roomToPullRight: whether there is room for us to pull into the middle lane</w:t>
       </w:r>
     </w:p>
     <w:p>
@@ -246,13 +238,8 @@
     </w:p>
     <w:p/>
     <w:p>
-      <w:proofErr w:type="spellStart"/>
-      <w:r>
-        <w:t>turnImmdiately</w:t>
-      </w:r>
-      <w:proofErr w:type="spellEnd"/>
-      <w:r>
-        <w:t>(</w:t>
+      <w:r>
+        <w:t>turnImmdiately(</w:t>
       </w:r>
       <w:r>
         <w:t>yes</w:t>
@@ -328,8 +315,6 @@
           </wp:inline>
         </w:drawing>
       </w:r>
-      <w:bookmarkStart w:id="0" w:name="_GoBack"/>
-      <w:bookmarkEnd w:id="0"/>
       <w:r>
         <w:rPr>
           <w:noProof/>
@@ -393,6 +378,213 @@
         <w:t xml:space="preserve">Question 4) </w:t>
       </w:r>
     </w:p>
+    <w:p>
+      <w:r>
+        <w:t xml:space="preserve">Where: </w:t>
+      </w:r>
+    </w:p>
+    <w:p>
+      <w:pPr>
+        <w:pStyle w:val="ListParagraph"/>
+        <w:numPr>
+          <w:ilvl w:val="0"/>
+          <w:numId w:val="20"/>
+        </w:numPr>
+      </w:pPr>
+      <w:r>
+        <w:t>Info(x) = -log2(x)</w:t>
+      </w:r>
+    </w:p>
+    <w:p>
+      <w:pPr>
+        <w:pStyle w:val="ListParagraph"/>
+        <w:numPr>
+          <w:ilvl w:val="0"/>
+          <w:numId w:val="20"/>
+        </w:numPr>
+      </w:pPr>
+      <w:r>
+        <w:t>P(V1) = 0.2</w:t>
+      </w:r>
+    </w:p>
+    <w:p>
+      <w:pPr>
+        <w:pStyle w:val="ListParagraph"/>
+        <w:numPr>
+          <w:ilvl w:val="0"/>
+          <w:numId w:val="20"/>
+        </w:numPr>
+      </w:pPr>
+      <w:r>
+        <w:t>P(V2) = 0.3</w:t>
+      </w:r>
+    </w:p>
+    <w:p>
+      <w:pPr>
+        <w:pStyle w:val="ListParagraph"/>
+        <w:numPr>
+          <w:ilvl w:val="0"/>
+          <w:numId w:val="20"/>
+        </w:numPr>
+      </w:pPr>
+      <w:r>
+        <w:t>P(V3) = 0.5</w:t>
+      </w:r>
+    </w:p>
+    <w:p>
+      <w:pPr>
+        <w:pStyle w:val="ListParagraph"/>
+      </w:pPr>
+    </w:p>
+    <w:p>
+      <w:pPr>
+        <w:pStyle w:val="ListParagraph"/>
+        <w:numPr>
+          <w:ilvl w:val="0"/>
+          <w:numId w:val="24"/>
+        </w:numPr>
+      </w:pPr>
+      <w:r>
+        <w:lastRenderedPageBreak/>
+        <w:t>W = I(P(V1), P(V2), P(V3)) = P(V1) * Info(P(V1) + P(V2) * Info(P(V2</w:t>
+      </w:r>
+      <w:r>
+        <w:t>)</w:t>
+      </w:r>
+      <w:r>
+        <w:t xml:space="preserve"> + P(V3) * Info(P(V3</w:t>
+      </w:r>
+      <w:r>
+        <w:t>)</w:t>
+      </w:r>
+    </w:p>
+    <w:p>
+      <w:pPr>
+        <w:ind w:left="360"/>
+      </w:pPr>
+      <w:r>
+        <w:t xml:space="preserve">W = I(0.2, 0.3, 0.5) = </w:t>
+      </w:r>
+      <w:r>
+        <w:t>(</w:t>
+      </w:r>
+      <w:r>
+        <w:t>0.2* Info(0.2)</w:t>
+      </w:r>
+      <w:r>
+        <w:t>)</w:t>
+      </w:r>
+      <w:r>
+        <w:t xml:space="preserve"> +</w:t>
+      </w:r>
+      <w:r>
+        <w:t>(</w:t>
+      </w:r>
+      <w:r>
+        <w:t xml:space="preserve"> 0.3 * Info(0.3)</w:t>
+      </w:r>
+      <w:r>
+        <w:t>)</w:t>
+      </w:r>
+      <w:r>
+        <w:t xml:space="preserve"> + </w:t>
+      </w:r>
+      <w:r>
+        <w:t>(</w:t>
+      </w:r>
+      <w:r>
+        <w:t>0.5 * Info(0.5)</w:t>
+      </w:r>
+      <w:r>
+        <w:t>)</w:t>
+      </w:r>
+      <w:r>
+        <w:t xml:space="preserve"> </w:t>
+      </w:r>
+    </w:p>
+    <w:p>
+      <w:pPr>
+        <w:ind w:left="360"/>
+      </w:pPr>
+      <w:r>
+        <w:t xml:space="preserve">     = </w:t>
+      </w:r>
+      <w:r>
+        <w:t>(0.2 * -log2(0.2)) + (0.3 * -log2(0.3</w:t>
+      </w:r>
+      <w:r>
+        <w:t>))</w:t>
+      </w:r>
+      <w:r>
+        <w:t xml:space="preserve"> + (0.5 * -log2(0.5</w:t>
+      </w:r>
+      <w:r>
+        <w:t>))</w:t>
+      </w:r>
+    </w:p>
+    <w:p>
+      <w:pPr>
+        <w:ind w:left="360"/>
+      </w:pPr>
+      <w:r>
+        <w:t xml:space="preserve">     = 1.485 bits</w:t>
+      </w:r>
+    </w:p>
+    <w:p>
+      <w:pPr>
+        <w:pStyle w:val="ListParagraph"/>
+        <w:numPr>
+          <w:ilvl w:val="0"/>
+          <w:numId w:val="24"/>
+        </w:numPr>
+      </w:pPr>
+      <w:r>
+        <w:t>Y = {yes, no}, 30 examples, 24 yes, and 6 no.</w:t>
+      </w:r>
+    </w:p>
+    <w:p>
+      <w:pPr>
+        <w:ind w:left="360"/>
+      </w:pPr>
+      <w:r>
+        <w:t xml:space="preserve">The answer w to the query y contains I((24/30), (6/30) bits of information. </w:t>
+      </w:r>
+    </w:p>
+    <w:p>
+      <w:pPr>
+        <w:ind w:left="360"/>
+      </w:pPr>
+      <w:r>
+        <w:t>24/30 = 0.8</w:t>
+      </w:r>
+    </w:p>
+    <w:p>
+      <w:pPr>
+        <w:ind w:left="360"/>
+      </w:pPr>
+      <w:r>
+        <w:t>6/30 = 0.2</w:t>
+      </w:r>
+    </w:p>
+    <w:p>
+      <w:pPr>
+        <w:ind w:left="360"/>
+      </w:pPr>
+      <w:r>
+        <w:t>I(0.8, 0.2) = (0.8 * -log2(0.8)) + (0.2 * -log2(0.2))</w:t>
+      </w:r>
+    </w:p>
+    <w:p>
+      <w:pPr>
+        <w:ind w:left="360"/>
+      </w:pPr>
+      <w:r>
+        <w:t xml:space="preserve">                  = 0.722</w:t>
+      </w:r>
+      <w:r>
+        <w:t xml:space="preserve"> bits of information contained by w</w:t>
+      </w:r>
+    </w:p>
     <w:p/>
     <w:p/>
     <w:p>
@@ -403,6 +595,126 @@
         <w:t>Question 5)</w:t>
       </w:r>
     </w:p>
+    <w:p>
+      <w:r>
+        <w:t xml:space="preserve">Where: </w:t>
+      </w:r>
+    </w:p>
+    <w:p>
+      <w:pPr>
+        <w:pStyle w:val="ListParagraph"/>
+        <w:numPr>
+          <w:ilvl w:val="0"/>
+          <w:numId w:val="20"/>
+        </w:numPr>
+      </w:pPr>
+      <w:r>
+        <w:t>Info(x) = -log2(x)</w:t>
+      </w:r>
+    </w:p>
+    <w:p>
+      <w:pPr>
+        <w:pStyle w:val="ListParagraph"/>
+        <w:numPr>
+          <w:ilvl w:val="0"/>
+          <w:numId w:val="20"/>
+        </w:numPr>
+      </w:pPr>
+      <w:r>
+        <w:t xml:space="preserve">P(V1) = </w:t>
+      </w:r>
+      <w:r>
+        <w:t>64/88</w:t>
+      </w:r>
+    </w:p>
+    <w:p>
+      <w:pPr>
+        <w:pStyle w:val="ListParagraph"/>
+        <w:numPr>
+          <w:ilvl w:val="0"/>
+          <w:numId w:val="20"/>
+        </w:numPr>
+      </w:pPr>
+      <w:r>
+        <w:t>P(V2) = 24/88</w:t>
+      </w:r>
+    </w:p>
+    <w:p>
+      <w:pPr>
+        <w:pStyle w:val="ListParagraph"/>
+        <w:numPr>
+          <w:ilvl w:val="0"/>
+          <w:numId w:val="20"/>
+        </w:numPr>
+      </w:pPr>
+      <w:r>
+        <w:t>P(A = A1) = 30/88</w:t>
+      </w:r>
+    </w:p>
+    <w:p>
+      <w:pPr>
+        <w:pStyle w:val="ListParagraph"/>
+        <w:numPr>
+          <w:ilvl w:val="0"/>
+          <w:numId w:val="20"/>
+        </w:numPr>
+      </w:pPr>
+      <w:r>
+        <w:t>P(A = A2) = 58/88</w:t>
+      </w:r>
+    </w:p>
+    <w:p>
+      <w:pPr>
+        <w:pStyle w:val="ListParagraph"/>
+        <w:numPr>
+          <w:ilvl w:val="0"/>
+          <w:numId w:val="20"/>
+        </w:numPr>
+      </w:pPr>
+      <w:r>
+        <w:t>P(</w:t>
+      </w:r>
+      <w:r>
+        <w:t>V1 | A = A1) = 25/30</w:t>
+      </w:r>
+    </w:p>
+    <w:p>
+      <w:pPr>
+        <w:pStyle w:val="ListParagraph"/>
+        <w:numPr>
+          <w:ilvl w:val="0"/>
+          <w:numId w:val="20"/>
+        </w:numPr>
+      </w:pPr>
+      <w:r>
+        <w:t>P(V2 | A = A1) = 5/30</w:t>
+      </w:r>
+    </w:p>
+    <w:p>
+      <w:pPr>
+        <w:pStyle w:val="ListParagraph"/>
+        <w:numPr>
+          <w:ilvl w:val="0"/>
+          <w:numId w:val="20"/>
+        </w:numPr>
+      </w:pPr>
+      <w:r>
+        <w:t>P(V1 | A = A2) = 39/58</w:t>
+      </w:r>
+    </w:p>
+    <w:p>
+      <w:pPr>
+        <w:pStyle w:val="ListParagraph"/>
+        <w:numPr>
+          <w:ilvl w:val="0"/>
+          <w:numId w:val="20"/>
+        </w:numPr>
+      </w:pPr>
+      <w:r>
+        <w:t>P(V2 | A = A2) = 19/58</w:t>
+      </w:r>
+    </w:p>
+    <w:p/>
     <w:p>
       <w:pPr>
         <w:pStyle w:val="ListParagraph"/>
@@ -414,6 +726,57 @@
       <w:r>
         <w:t xml:space="preserve">Info(x) = </w:t>
       </w:r>
+      <w:r>
+        <w:t>I(P(V1), P(V2))</w:t>
+      </w:r>
+      <w:r>
+        <w:t xml:space="preserve"> </w:t>
+      </w:r>
+    </w:p>
+    <w:p>
+      <w:pPr>
+        <w:pStyle w:val="ListParagraph"/>
+      </w:pPr>
+      <w:r>
+        <w:t xml:space="preserve">             = P(V1) * Info(P(V1)) + P(V2) * Info(P(V2))</w:t>
+      </w:r>
+    </w:p>
+    <w:p>
+      <w:pPr>
+        <w:pStyle w:val="ListParagraph"/>
+      </w:pPr>
+      <w:r>
+        <w:t xml:space="preserve">             = P(V1) * -log2(P(V1)) + P(V2) * -log2(P(V2))</w:t>
+      </w:r>
+    </w:p>
+    <w:p>
+      <w:pPr>
+        <w:pStyle w:val="ListParagraph"/>
+      </w:pPr>
+      <w:r>
+        <w:t xml:space="preserve">             = 64/88 * -log2(64/88) + 24/88 * -log2(24/88)</w:t>
+      </w:r>
+    </w:p>
+    <w:p>
+      <w:pPr>
+        <w:pStyle w:val="ListParagraph"/>
+      </w:pPr>
+      <w:r>
+        <w:t xml:space="preserve">             = 0.845</w:t>
+      </w:r>
+    </w:p>
+    <w:p>
+      <w:pPr>
+        <w:pStyle w:val="ListParagraph"/>
+      </w:pPr>
+      <w:r>
+        <w:t xml:space="preserve">       </w:t>
+      </w:r>
+    </w:p>
+    <w:p>
+      <w:pPr>
+        <w:ind w:left="360"/>
+      </w:pPr>
     </w:p>
     <w:p>
       <w:pPr>
@@ -424,9 +787,111 @@
         </w:numPr>
       </w:pPr>
       <w:r>
+        <w:t xml:space="preserve">Remainder(x) = </w:t>
+      </w:r>
+      <w:r>
+        <w:t>P(</w:t>
+      </w:r>
+      <w:r>
+        <w:t>A=A1) * I(P(V1 | A=A1), P(V2 | A=A1))</w:t>
+      </w:r>
+    </w:p>
+    <w:p>
+      <w:pPr>
+        <w:pStyle w:val="ListParagraph"/>
+      </w:pPr>
+      <w:r>
+        <w:t xml:space="preserve">                            + </w:t>
+      </w:r>
+      <w:r>
+        <w:t>P(</w:t>
+      </w:r>
+      <w:r>
+        <w:t>A=A2</w:t>
+      </w:r>
+      <w:r>
+        <w:t>) * I(P(V1 | A=</w:t>
+      </w:r>
+      <w:r>
+        <w:t>A2</w:t>
+      </w:r>
+      <w:r>
+        <w:t>), P(V2 | A=</w:t>
+      </w:r>
+      <w:r>
+        <w:t>A2</w:t>
+      </w:r>
+      <w:r>
+        <w:t>))</w:t>
+      </w:r>
+    </w:p>
+    <w:p>
+      <w:pPr>
+        <w:pStyle w:val="ListParagraph"/>
+      </w:pPr>
+      <w:r>
+        <w:t xml:space="preserve">                         = 30/88 * (</w:t>
+      </w:r>
+      <w:r>
+        <w:t>25/30 * -log2(25/30) + 5/30 * -log2(5/30</w:t>
+      </w:r>
+      <w:r>
+        <w:t xml:space="preserve">)) </w:t>
+      </w:r>
+    </w:p>
+    <w:p>
+      <w:pPr>
+        <w:pStyle w:val="ListParagraph"/>
+      </w:pPr>
+      <w:r>
         <w:lastRenderedPageBreak/>
-        <w:t xml:space="preserve">Remainder(x) = </w:t>
-      </w:r>
+        <w:t xml:space="preserve">                            + 58</w:t>
+      </w:r>
+      <w:r>
+        <w:t>/88 * (</w:t>
+      </w:r>
+      <w:r>
+        <w:t>39</w:t>
+      </w:r>
+      <w:r>
+        <w:t>/5</w:t>
+      </w:r>
+      <w:r>
+        <w:t>8</w:t>
+      </w:r>
+      <w:r>
+        <w:t xml:space="preserve"> * -log2(39/58) + 19/5</w:t>
+      </w:r>
+      <w:r>
+        <w:t>8 * -log2(19</w:t>
+      </w:r>
+      <w:r>
+        <w:t>/5</w:t>
+      </w:r>
+      <w:r>
+        <w:t>8))</w:t>
+      </w:r>
+    </w:p>
+    <w:p>
+      <w:pPr>
+        <w:pStyle w:val="ListParagraph"/>
+      </w:pPr>
+      <w:r>
+        <w:t xml:space="preserve">                         = </w:t>
+      </w:r>
+      <w:r>
+        <w:t>0.823 bits</w:t>
+      </w:r>
+    </w:p>
+    <w:p>
+      <w:pPr>
+        <w:pStyle w:val="ListParagraph"/>
+      </w:pPr>
+    </w:p>
+    <w:p>
+      <w:pPr>
+        <w:pStyle w:val="ListParagraph"/>
+      </w:pPr>
     </w:p>
     <w:p>
       <w:pPr>
@@ -438,6 +903,36 @@
       </w:pPr>
       <w:r>
         <w:t xml:space="preserve">Gain(x) = </w:t>
+      </w:r>
+      <w:r>
+        <w:t>I(P(V1), P(V2)) – Remainder(</w:t>
+      </w:r>
+      <w:r>
+        <w:t>x)</w:t>
+      </w:r>
+    </w:p>
+    <w:p>
+      <w:pPr>
+        <w:pStyle w:val="ListParagraph"/>
+      </w:pPr>
+      <w:r>
+        <w:t xml:space="preserve">              = 0.845 – 0.823</w:t>
+      </w:r>
+    </w:p>
+    <w:p>
+      <w:pPr>
+        <w:pStyle w:val="ListParagraph"/>
+      </w:pPr>
+      <w:r>
+        <w:t xml:space="preserve">              = 0.022</w:t>
+      </w:r>
+      <w:r>
+        <w:t>bits</w:t>
+      </w:r>
+      <w:bookmarkStart w:id="0" w:name="_GoBack"/>
+      <w:bookmarkEnd w:id="0"/>
+      <w:r>
+        <w:t xml:space="preserve"> </w:t>
       </w:r>
     </w:p>
     <w:p>
@@ -840,6 +1335,95 @@
     </w:lvl>
   </w:abstractNum>
   <w:abstractNum w:abstractNumId="4" w15:restartNumberingAfterBreak="0">
+    <w:nsid w:val="1B41350B"/>
+    <w:multiLevelType w:val="hybridMultilevel"/>
+    <w:tmpl w:val="A0821BA8"/>
+    <w:lvl w:ilvl="0" w:tplc="914EDCC2">
+      <w:start w:val="1"/>
+      <w:numFmt w:val="upperLetter"/>
+      <w:lvlText w:val="%1)"/>
+      <w:lvlJc w:val="left"/>
+      <w:pPr>
+        <w:ind w:left="720" w:hanging="360"/>
+      </w:pPr>
+      <w:rPr>
+        <w:rFonts w:hint="default"/>
+      </w:rPr>
+    </w:lvl>
+    <w:lvl w:ilvl="1" w:tplc="10090019" w:tentative="1">
+      <w:start w:val="1"/>
+      <w:numFmt w:val="lowerLetter"/>
+      <w:lvlText w:val="%2."/>
+      <w:lvlJc w:val="left"/>
+      <w:pPr>
+        <w:ind w:left="1440" w:hanging="360"/>
+      </w:pPr>
+    </w:lvl>
+    <w:lvl w:ilvl="2" w:tplc="1009001B" w:tentative="1">
+      <w:start w:val="1"/>
+      <w:numFmt w:val="lowerRoman"/>
+      <w:lvlText w:val="%3."/>
+      <w:lvlJc w:val="right"/>
+      <w:pPr>
+        <w:ind w:left="2160" w:hanging="180"/>
+      </w:pPr>
+    </w:lvl>
+    <w:lvl w:ilvl="3" w:tplc="1009000F" w:tentative="1">
+      <w:start w:val="1"/>
+      <w:numFmt w:val="decimal"/>
+      <w:lvlText w:val="%4."/>
+      <w:lvlJc w:val="left"/>
+      <w:pPr>
+        <w:ind w:left="2880" w:hanging="360"/>
+      </w:pPr>
+    </w:lvl>
+    <w:lvl w:ilvl="4" w:tplc="10090019" w:tentative="1">
+      <w:start w:val="1"/>
+      <w:numFmt w:val="lowerLetter"/>
+      <w:lvlText w:val="%5."/>
+      <w:lvlJc w:val="left"/>
+      <w:pPr>
+        <w:ind w:left="3600" w:hanging="360"/>
+      </w:pPr>
+    </w:lvl>
+    <w:lvl w:ilvl="5" w:tplc="1009001B" w:tentative="1">
+      <w:start w:val="1"/>
+      <w:numFmt w:val="lowerRoman"/>
+      <w:lvlText w:val="%6."/>
+      <w:lvlJc w:val="right"/>
+      <w:pPr>
+        <w:ind w:left="4320" w:hanging="180"/>
+      </w:pPr>
+    </w:lvl>
+    <w:lvl w:ilvl="6" w:tplc="1009000F" w:tentative="1">
+      <w:start w:val="1"/>
+      <w:numFmt w:val="decimal"/>
+      <w:lvlText w:val="%7."/>
+      <w:lvlJc w:val="left"/>
+      <w:pPr>
+        <w:ind w:left="5040" w:hanging="360"/>
+      </w:pPr>
+    </w:lvl>
+    <w:lvl w:ilvl="7" w:tplc="10090019" w:tentative="1">
+      <w:start w:val="1"/>
+      <w:numFmt w:val="lowerLetter"/>
+      <w:lvlText w:val="%8."/>
+      <w:lvlJc w:val="left"/>
+      <w:pPr>
+        <w:ind w:left="5760" w:hanging="360"/>
+      </w:pPr>
+    </w:lvl>
+    <w:lvl w:ilvl="8" w:tplc="1009001B" w:tentative="1">
+      <w:start w:val="1"/>
+      <w:numFmt w:val="lowerRoman"/>
+      <w:lvlText w:val="%9."/>
+      <w:lvlJc w:val="right"/>
+      <w:pPr>
+        <w:ind w:left="6480" w:hanging="180"/>
+      </w:pPr>
+    </w:lvl>
+  </w:abstractNum>
+  <w:abstractNum w:abstractNumId="5" w15:restartNumberingAfterBreak="0">
     <w:nsid w:val="236F0410"/>
     <w:multiLevelType w:val="hybridMultilevel"/>
     <w:tmpl w:val="6136DF8E"/>
@@ -928,7 +1512,7 @@
       </w:pPr>
     </w:lvl>
   </w:abstractNum>
-  <w:abstractNum w:abstractNumId="5" w15:restartNumberingAfterBreak="0">
+  <w:abstractNum w:abstractNumId="6" w15:restartNumberingAfterBreak="0">
     <w:nsid w:val="26C3445F"/>
     <w:multiLevelType w:val="hybridMultilevel"/>
     <w:tmpl w:val="15C47EDC"/>
@@ -1017,7 +1601,7 @@
       </w:pPr>
     </w:lvl>
   </w:abstractNum>
-  <w:abstractNum w:abstractNumId="6" w15:restartNumberingAfterBreak="0">
+  <w:abstractNum w:abstractNumId="7" w15:restartNumberingAfterBreak="0">
     <w:nsid w:val="2A042521"/>
     <w:multiLevelType w:val="multilevel"/>
     <w:tmpl w:val="51B4D03A"/>
@@ -1130,7 +1714,7 @@
       </w:pPr>
     </w:lvl>
   </w:abstractNum>
-  <w:abstractNum w:abstractNumId="7" w15:restartNumberingAfterBreak="0">
+  <w:abstractNum w:abstractNumId="8" w15:restartNumberingAfterBreak="0">
     <w:nsid w:val="2CF57021"/>
     <w:multiLevelType w:val="hybridMultilevel"/>
     <w:tmpl w:val="57AAB13E"/>
@@ -1243,7 +1827,7 @@
       </w:rPr>
     </w:lvl>
   </w:abstractNum>
-  <w:abstractNum w:abstractNumId="8" w15:restartNumberingAfterBreak="0">
+  <w:abstractNum w:abstractNumId="9" w15:restartNumberingAfterBreak="0">
     <w:nsid w:val="32005EC2"/>
     <w:multiLevelType w:val="multilevel"/>
     <w:tmpl w:val="771AB28A"/>
@@ -1384,7 +1968,7 @@
       </w:rPr>
     </w:lvl>
   </w:abstractNum>
-  <w:abstractNum w:abstractNumId="9" w15:restartNumberingAfterBreak="0">
+  <w:abstractNum w:abstractNumId="10" w15:restartNumberingAfterBreak="0">
     <w:nsid w:val="34071CDD"/>
     <w:multiLevelType w:val="multilevel"/>
     <w:tmpl w:val="F23ED1FC"/>
@@ -1497,7 +2081,7 @@
       </w:pPr>
     </w:lvl>
   </w:abstractNum>
-  <w:abstractNum w:abstractNumId="10" w15:restartNumberingAfterBreak="0">
+  <w:abstractNum w:abstractNumId="11" w15:restartNumberingAfterBreak="0">
     <w:nsid w:val="38DF74C5"/>
     <w:multiLevelType w:val="hybridMultilevel"/>
     <w:tmpl w:val="CE02A53C"/>
@@ -1586,7 +2170,7 @@
       </w:pPr>
     </w:lvl>
   </w:abstractNum>
-  <w:abstractNum w:abstractNumId="11" w15:restartNumberingAfterBreak="0">
+  <w:abstractNum w:abstractNumId="12" w15:restartNumberingAfterBreak="0">
     <w:nsid w:val="3D411B0E"/>
     <w:multiLevelType w:val="hybridMultilevel"/>
     <w:tmpl w:val="865CFC52"/>
@@ -1675,7 +2259,7 @@
       </w:pPr>
     </w:lvl>
   </w:abstractNum>
-  <w:abstractNum w:abstractNumId="12" w15:restartNumberingAfterBreak="0">
+  <w:abstractNum w:abstractNumId="13" w15:restartNumberingAfterBreak="0">
     <w:nsid w:val="3D522A5A"/>
     <w:multiLevelType w:val="multilevel"/>
     <w:tmpl w:val="E36C3BD4"/>
@@ -1788,7 +2372,7 @@
       </w:pPr>
     </w:lvl>
   </w:abstractNum>
-  <w:abstractNum w:abstractNumId="13" w15:restartNumberingAfterBreak="0">
+  <w:abstractNum w:abstractNumId="14" w15:restartNumberingAfterBreak="0">
     <w:nsid w:val="3DA63902"/>
     <w:multiLevelType w:val="hybridMultilevel"/>
     <w:tmpl w:val="571098F6"/>
@@ -1877,7 +2461,7 @@
       </w:pPr>
     </w:lvl>
   </w:abstractNum>
-  <w:abstractNum w:abstractNumId="14" w15:restartNumberingAfterBreak="0">
+  <w:abstractNum w:abstractNumId="15" w15:restartNumberingAfterBreak="0">
     <w:nsid w:val="420F06F0"/>
     <w:multiLevelType w:val="hybridMultilevel"/>
     <w:tmpl w:val="7ED40A1C"/>
@@ -1966,7 +2550,97 @@
       </w:pPr>
     </w:lvl>
   </w:abstractNum>
-  <w:abstractNum w:abstractNumId="15" w15:restartNumberingAfterBreak="0">
+  <w:abstractNum w:abstractNumId="16" w15:restartNumberingAfterBreak="0">
+    <w:nsid w:val="45120016"/>
+    <w:multiLevelType w:val="hybridMultilevel"/>
+    <w:tmpl w:val="8E0284EA"/>
+    <w:lvl w:ilvl="0" w:tplc="73501CF0">
+      <w:start w:val="1"/>
+      <w:numFmt w:val="upperLetter"/>
+      <w:lvlText w:val="%1)"/>
+      <w:lvlJc w:val="left"/>
+      <w:pPr>
+        <w:ind w:left="720" w:hanging="360"/>
+      </w:pPr>
+      <w:rPr>
+        <w:rFonts w:hint="default"/>
+        <w:b/>
+      </w:rPr>
+    </w:lvl>
+    <w:lvl w:ilvl="1" w:tplc="10090019" w:tentative="1">
+      <w:start w:val="1"/>
+      <w:numFmt w:val="lowerLetter"/>
+      <w:lvlText w:val="%2."/>
+      <w:lvlJc w:val="left"/>
+      <w:pPr>
+        <w:ind w:left="1440" w:hanging="360"/>
+      </w:pPr>
+    </w:lvl>
+    <w:lvl w:ilvl="2" w:tplc="1009001B" w:tentative="1">
+      <w:start w:val="1"/>
+      <w:numFmt w:val="lowerRoman"/>
+      <w:lvlText w:val="%3."/>
+      <w:lvlJc w:val="right"/>
+      <w:pPr>
+        <w:ind w:left="2160" w:hanging="180"/>
+      </w:pPr>
+    </w:lvl>
+    <w:lvl w:ilvl="3" w:tplc="1009000F" w:tentative="1">
+      <w:start w:val="1"/>
+      <w:numFmt w:val="decimal"/>
+      <w:lvlText w:val="%4."/>
+      <w:lvlJc w:val="left"/>
+      <w:pPr>
+        <w:ind w:left="2880" w:hanging="360"/>
+      </w:pPr>
+    </w:lvl>
+    <w:lvl w:ilvl="4" w:tplc="10090019" w:tentative="1">
+      <w:start w:val="1"/>
+      <w:numFmt w:val="lowerLetter"/>
+      <w:lvlText w:val="%5."/>
+      <w:lvlJc w:val="left"/>
+      <w:pPr>
+        <w:ind w:left="3600" w:hanging="360"/>
+      </w:pPr>
+    </w:lvl>
+    <w:lvl w:ilvl="5" w:tplc="1009001B" w:tentative="1">
+      <w:start w:val="1"/>
+      <w:numFmt w:val="lowerRoman"/>
+      <w:lvlText w:val="%6."/>
+      <w:lvlJc w:val="right"/>
+      <w:pPr>
+        <w:ind w:left="4320" w:hanging="180"/>
+      </w:pPr>
+    </w:lvl>
+    <w:lvl w:ilvl="6" w:tplc="1009000F" w:tentative="1">
+      <w:start w:val="1"/>
+      <w:numFmt w:val="decimal"/>
+      <w:lvlText w:val="%7."/>
+      <w:lvlJc w:val="left"/>
+      <w:pPr>
+        <w:ind w:left="5040" w:hanging="360"/>
+      </w:pPr>
+    </w:lvl>
+    <w:lvl w:ilvl="7" w:tplc="10090019" w:tentative="1">
+      <w:start w:val="1"/>
+      <w:numFmt w:val="lowerLetter"/>
+      <w:lvlText w:val="%8."/>
+      <w:lvlJc w:val="left"/>
+      <w:pPr>
+        <w:ind w:left="5760" w:hanging="360"/>
+      </w:pPr>
+    </w:lvl>
+    <w:lvl w:ilvl="8" w:tplc="1009001B" w:tentative="1">
+      <w:start w:val="1"/>
+      <w:numFmt w:val="lowerRoman"/>
+      <w:lvlText w:val="%9."/>
+      <w:lvlJc w:val="right"/>
+      <w:pPr>
+        <w:ind w:left="6480" w:hanging="180"/>
+      </w:pPr>
+    </w:lvl>
+  </w:abstractNum>
+  <w:abstractNum w:abstractNumId="17" w15:restartNumberingAfterBreak="0">
     <w:nsid w:val="4FF772C4"/>
     <w:multiLevelType w:val="hybridMultilevel"/>
     <w:tmpl w:val="229AEF78"/>
@@ -2055,7 +2729,7 @@
       </w:pPr>
     </w:lvl>
   </w:abstractNum>
-  <w:abstractNum w:abstractNumId="16" w15:restartNumberingAfterBreak="0">
+  <w:abstractNum w:abstractNumId="18" w15:restartNumberingAfterBreak="0">
     <w:nsid w:val="572609B7"/>
     <w:multiLevelType w:val="multilevel"/>
     <w:tmpl w:val="E6BA1204"/>
@@ -2172,7 +2846,7 @@
       </w:pPr>
     </w:lvl>
   </w:abstractNum>
-  <w:abstractNum w:abstractNumId="17" w15:restartNumberingAfterBreak="0">
+  <w:abstractNum w:abstractNumId="19" w15:restartNumberingAfterBreak="0">
     <w:nsid w:val="59653BF9"/>
     <w:multiLevelType w:val="hybridMultilevel"/>
     <w:tmpl w:val="61405A1C"/>
@@ -2261,7 +2935,7 @@
       </w:pPr>
     </w:lvl>
   </w:abstractNum>
-  <w:abstractNum w:abstractNumId="18" w15:restartNumberingAfterBreak="0">
+  <w:abstractNum w:abstractNumId="20" w15:restartNumberingAfterBreak="0">
     <w:nsid w:val="6882015A"/>
     <w:multiLevelType w:val="multilevel"/>
     <w:tmpl w:val="347A7C6E"/>
@@ -2374,7 +3048,7 @@
       </w:pPr>
     </w:lvl>
   </w:abstractNum>
-  <w:abstractNum w:abstractNumId="19" w15:restartNumberingAfterBreak="0">
+  <w:abstractNum w:abstractNumId="21" w15:restartNumberingAfterBreak="0">
     <w:nsid w:val="69AF2C8F"/>
     <w:multiLevelType w:val="multilevel"/>
     <w:tmpl w:val="8ED63C6A"/>
@@ -2487,7 +3161,7 @@
       </w:pPr>
     </w:lvl>
   </w:abstractNum>
-  <w:abstractNum w:abstractNumId="20" w15:restartNumberingAfterBreak="0">
+  <w:abstractNum w:abstractNumId="22" w15:restartNumberingAfterBreak="0">
     <w:nsid w:val="6B9509DF"/>
     <w:multiLevelType w:val="hybridMultilevel"/>
     <w:tmpl w:val="266ECC0C"/>
@@ -2576,7 +3250,7 @@
       </w:pPr>
     </w:lvl>
   </w:abstractNum>
-  <w:abstractNum w:abstractNumId="21" w15:restartNumberingAfterBreak="0">
+  <w:abstractNum w:abstractNumId="23" w15:restartNumberingAfterBreak="0">
     <w:nsid w:val="6BA4313B"/>
     <w:multiLevelType w:val="multilevel"/>
     <w:tmpl w:val="D21E73B4"/>
@@ -2690,7 +3364,7 @@
     </w:lvl>
   </w:abstractNum>
   <w:num w:numId="1">
-    <w:abstractNumId w:val="13"/>
+    <w:abstractNumId w:val="14"/>
   </w:num>
   <w:num w:numId="2">
     <w:abstractNumId w:val="1"/>
@@ -2699,40 +3373,40 @@
     <w:abstractNumId w:val="0"/>
   </w:num>
   <w:num w:numId="4">
-    <w:abstractNumId w:val="19"/>
+    <w:abstractNumId w:val="21"/>
     <w:lvlOverride w:ilvl="0">
       <w:startOverride w:val="1"/>
     </w:lvlOverride>
   </w:num>
   <w:num w:numId="5">
-    <w:abstractNumId w:val="15"/>
+    <w:abstractNumId w:val="17"/>
   </w:num>
   <w:num w:numId="6">
-    <w:abstractNumId w:val="9"/>
+    <w:abstractNumId w:val="10"/>
     <w:lvlOverride w:ilvl="0">
       <w:startOverride w:val="1"/>
     </w:lvlOverride>
   </w:num>
   <w:num w:numId="7">
-    <w:abstractNumId w:val="16"/>
+    <w:abstractNumId w:val="18"/>
     <w:lvlOverride w:ilvl="0">
       <w:startOverride w:val="1"/>
     </w:lvlOverride>
   </w:num>
   <w:num w:numId="8">
-    <w:abstractNumId w:val="8"/>
+    <w:abstractNumId w:val="9"/>
   </w:num>
   <w:num w:numId="9">
-    <w:abstractNumId w:val="12"/>
+    <w:abstractNumId w:val="13"/>
     <w:lvlOverride w:ilvl="0">
       <w:startOverride w:val="1"/>
     </w:lvlOverride>
   </w:num>
   <w:num w:numId="10">
-    <w:abstractNumId w:val="4"/>
+    <w:abstractNumId w:val="5"/>
   </w:num>
   <w:num w:numId="11">
-    <w:abstractNumId w:val="18"/>
+    <w:abstractNumId w:val="20"/>
     <w:lvlOverride w:ilvl="0">
       <w:startOverride w:val="1"/>
     </w:lvlOverride>
@@ -2744,40 +3418,46 @@
     </w:lvlOverride>
   </w:num>
   <w:num w:numId="13">
-    <w:abstractNumId w:val="21"/>
+    <w:abstractNumId w:val="23"/>
     <w:lvlOverride w:ilvl="0">
       <w:startOverride w:val="1"/>
     </w:lvlOverride>
   </w:num>
   <w:num w:numId="14">
-    <w:abstractNumId w:val="6"/>
+    <w:abstractNumId w:val="7"/>
     <w:lvlOverride w:ilvl="0">
       <w:startOverride w:val="2"/>
     </w:lvlOverride>
   </w:num>
   <w:num w:numId="15">
-    <w:abstractNumId w:val="17"/>
+    <w:abstractNumId w:val="19"/>
   </w:num>
   <w:num w:numId="16">
     <w:abstractNumId w:val="3"/>
   </w:num>
   <w:num w:numId="17">
-    <w:abstractNumId w:val="14"/>
+    <w:abstractNumId w:val="15"/>
   </w:num>
   <w:num w:numId="18">
-    <w:abstractNumId w:val="20"/>
+    <w:abstractNumId w:val="22"/>
   </w:num>
   <w:num w:numId="19">
-    <w:abstractNumId w:val="5"/>
+    <w:abstractNumId w:val="6"/>
   </w:num>
   <w:num w:numId="20">
-    <w:abstractNumId w:val="7"/>
+    <w:abstractNumId w:val="8"/>
   </w:num>
   <w:num w:numId="21">
-    <w:abstractNumId w:val="10"/>
+    <w:abstractNumId w:val="11"/>
   </w:num>
   <w:num w:numId="22">
-    <w:abstractNumId w:val="11"/>
+    <w:abstractNumId w:val="12"/>
+  </w:num>
+  <w:num w:numId="23">
+    <w:abstractNumId w:val="4"/>
+  </w:num>
+  <w:num w:numId="24">
+    <w:abstractNumId w:val="16"/>
   </w:num>
 </w:numbering>
 </file>

</xml_diff>